<commit_message>
Updated Project Introduction @kjlsadullo
</commit_message>
<xml_diff>
--- a/Project Introduction.docx
+++ b/Project Introduction.docx
@@ -6,16 +6,189 @@
       <w:pPr>
         <w:rPr>
           <w:b/>
+          <w:sz w:val="30"/>
         </w:rPr>
       </w:pPr>
       <w:r>
         <w:rPr>
           <w:b/>
+          <w:sz w:val="30"/>
         </w:rPr>
         <w:t>PROJECT INTRODUCTION</w:t>
+      </w:r>
+    </w:p>
+    <w:p>
+      <w:pPr>
+        <w:rPr>
+          <w:sz w:val="28"/>
+        </w:rPr>
+      </w:pPr>
+      <w:r>
+        <w:rPr>
+          <w:sz w:val="30"/>
+        </w:rPr>
+        <w:t>Currency Converter</w:t>
+      </w:r>
+    </w:p>
+    <w:p>
+      <w:pPr>
+        <w:jc w:val="both"/>
+        <w:rPr>
+          <w:sz w:val="24"/>
+        </w:rPr>
+      </w:pPr>
+      <w:r>
+        <w:rPr>
+          <w:sz w:val="24"/>
+        </w:rPr>
+        <w:tab/>
+      </w:r>
+      <w:r>
+        <w:rPr>
+          <w:sz w:val="24"/>
+        </w:rPr>
+        <w:t xml:space="preserve">A Currency Converter is a software code that is designed to convert one currency into another </w:t>
+      </w:r>
+      <w:r>
+        <w:rPr>
+          <w:sz w:val="24"/>
+        </w:rPr>
+        <w:t>to</w:t>
+      </w:r>
+      <w:r>
+        <w:rPr>
+          <w:sz w:val="24"/>
+        </w:rPr>
+        <w:t xml:space="preserve"> check its corresponding value. </w:t>
+      </w:r>
+      <w:r>
+        <w:rPr>
+          <w:sz w:val="24"/>
+        </w:rPr>
+        <w:t>This web application</w:t>
+      </w:r>
+      <w:r>
+        <w:rPr>
+          <w:sz w:val="24"/>
+        </w:rPr>
+        <w:t xml:space="preserve"> </w:t>
+      </w:r>
+      <w:r>
+        <w:rPr>
+          <w:sz w:val="24"/>
+        </w:rPr>
+        <w:t>converts</w:t>
+      </w:r>
+      <w:r>
+        <w:rPr>
+          <w:sz w:val="24"/>
+        </w:rPr>
+        <w:t xml:space="preserve"> one currency to another</w:t>
+      </w:r>
+      <w:r>
+        <w:rPr>
+          <w:sz w:val="24"/>
+        </w:rPr>
+        <w:t>, a user enters an amount of money and chooses that currency he/she desires to check the monetary value</w:t>
+      </w:r>
+      <w:r>
+        <w:rPr>
+          <w:sz w:val="24"/>
+        </w:rPr>
+        <w:t>.</w:t>
+      </w:r>
+      <w:r>
+        <w:rPr>
+          <w:sz w:val="24"/>
+        </w:rPr>
+        <w:t xml:space="preserve"> After that, the user selects one, or som</w:t>
+      </w:r>
+      <w:r>
+        <w:rPr>
+          <w:sz w:val="24"/>
+        </w:rPr>
+        <w:t>etimes several other currencies</w:t>
       </w:r>
       <w:bookmarkStart w:id="0" w:name="_GoBack"/>
       <w:bookmarkEnd w:id="0"/>
+      <w:r>
+        <w:rPr>
+          <w:sz w:val="24"/>
+        </w:rPr>
+        <w:t>, he/she would like to see the result in.</w:t>
+      </w:r>
+      <w:r>
+        <w:rPr>
+          <w:sz w:val="24"/>
+        </w:rPr>
+        <w:t xml:space="preserve"> It aims to maintain real-time information on current market or bank exchange rates, so that the calculated result changes whenever the value of either of the component currencies does. It connects to a database of current currency exchange rates. </w:t>
+      </w:r>
+      <w:r>
+        <w:rPr>
+          <w:sz w:val="24"/>
+        </w:rPr>
+        <w:t>Currency converters are often used as a means of checking the relative value of a currency before exchanging it into another currency. This is useful for the traveler because the traveler can check the value of a foreign county’s currency before exchanging money. These programs list the value of a foreign country’s currency relative to the traveler’s own currency.</w:t>
+      </w:r>
+      <w:r>
+        <w:rPr>
+          <w:sz w:val="24"/>
+        </w:rPr>
+        <w:t xml:space="preserve"> This web appl</w:t>
+      </w:r>
+      <w:r>
+        <w:rPr>
+          <w:sz w:val="24"/>
+        </w:rPr>
+        <w:t>ication is developed using JavaS</w:t>
+      </w:r>
+      <w:r>
+        <w:rPr>
+          <w:sz w:val="24"/>
+        </w:rPr>
+        <w:t>cript, HTML, and CSS.</w:t>
+      </w:r>
+      <w:r>
+        <w:rPr>
+          <w:sz w:val="24"/>
+        </w:rPr>
+        <w:t xml:space="preserve"> The currencies supported and to </w:t>
+      </w:r>
+      <w:r>
+        <w:rPr>
+          <w:sz w:val="24"/>
+        </w:rPr>
+        <w:t>choose from</w:t>
+      </w:r>
+      <w:r>
+        <w:rPr>
+          <w:sz w:val="24"/>
+        </w:rPr>
+        <w:t xml:space="preserve"> include the Philippine Peso(PHP</w:t>
+      </w:r>
+      <w:r>
+        <w:rPr>
+          <w:sz w:val="24"/>
+        </w:rPr>
+        <w:t>), Japanese Yen(JPY), US Dollar (USD), Indian Rupee (INR), and Pound Sterling (GBP)</w:t>
+      </w:r>
+      <w:r>
+        <w:rPr>
+          <w:sz w:val="24"/>
+        </w:rPr>
+        <w:t xml:space="preserve"> only</w:t>
+      </w:r>
+      <w:r>
+        <w:rPr>
+          <w:sz w:val="24"/>
+        </w:rPr>
+        <w:t>.</w:t>
+      </w:r>
+      <w:r>
+        <w:rPr>
+          <w:sz w:val="24"/>
+        </w:rPr>
+        <w:t xml:space="preserve"> </w:t>
+      </w:r>
     </w:p>
     <w:sectPr>
       <w:pgSz w:w="12240" w:h="15840"/>

</xml_diff>